<commit_message>
Gespreksverslag 'Coach 2013-05-14 Jurjen 5.docx' aangepast, 'EIND SubscribeMe.docx' aangepast, .htcacess bestand aangemaakt zodat /index.php/ niet meer nodig is, tutorial afgerond -> basic news pagina's werkend.
</commit_message>
<xml_diff>
--- a/Documentatie/Gespreksverslagen/Coach/2013-05-14 Jurjen 5.docx
+++ b/Documentatie/Gespreksverslagen/Coach/2013-05-14 Jurjen 5.docx
@@ -139,6 +139,20 @@
     <w:p>
       <w:pPr>
         <w:pStyle w:val="Geenafstand"/>
+      </w:pPr>
+      <w:r>
+        <w:t>Framework keuze toegelicht en waarom we zijn overgestapt</w:t>
+      </w:r>
+      <w:r>
+        <w:t>, teruggekomen op eerste keus</w:t>
+      </w:r>
+      <w:r>
+        <w:t>.</w:t>
+      </w:r>
+    </w:p>
+    <w:p>
+      <w:pPr>
+        <w:pStyle w:val="Geenafstand"/>
         <w:numPr>
           <w:ilvl w:val="0"/>
           <w:numId w:val="2"/>
@@ -153,25 +167,43 @@
     <w:p>
       <w:pPr>
         <w:pStyle w:val="Geenafstand"/>
-        <w:numPr>
-          <w:ilvl w:val="0"/>
-          <w:numId w:val="2"/>
-        </w:numPr>
-      </w:pPr>
-      <w:r>
-        <w:t>Schetsen laten zien</w:t>
-      </w:r>
-    </w:p>
-    <w:p>
-      <w:pPr>
-        <w:pStyle w:val="Geenafstand"/>
-        <w:numPr>
-          <w:ilvl w:val="0"/>
-          <w:numId w:val="2"/>
-        </w:numPr>
-      </w:pPr>
-      <w:r>
-        <w:t>Vragen naar Tussenverslag</w:t>
+      </w:pPr>
+    </w:p>
+    <w:p>
+      <w:pPr>
+        <w:pStyle w:val="Geenafstand"/>
+      </w:pPr>
+      <w:r>
+        <w:t>Verslagen aanpassen.. mbt framework keuze</w:t>
+      </w:r>
+    </w:p>
+    <w:p>
+      <w:pPr>
+        <w:pStyle w:val="Geenafstand"/>
+      </w:pPr>
+    </w:p>
+    <w:p>
+      <w:pPr>
+        <w:pStyle w:val="Geenafstand"/>
+      </w:pPr>
+      <w:r>
+        <w:t>Nu al opschrijven LDAP vervuild</w:t>
+      </w:r>
+      <w:r>
+        <w:t>, toetsen van gegevens aan de LDAP is moeilijk</w:t>
+      </w:r>
+    </w:p>
+    <w:p>
+      <w:pPr>
+        <w:pStyle w:val="Geenafstand"/>
+      </w:pPr>
+    </w:p>
+    <w:p>
+      <w:pPr>
+        <w:pStyle w:val="Geenafstand"/>
+      </w:pPr>
+      <w:r>
+        <w:t>Verdiepingsweek + produceren</w:t>
       </w:r>
     </w:p>
     <w:sectPr>

</xml_diff>